<commit_message>
Mudanção no arquivo word01
</commit_message>
<xml_diff>
--- a/Trabalho MongoDB.docx
+++ b/Trabalho MongoDB.docx
@@ -155,31 +155,14 @@
     </w:p>
     <w:p>
       <w:pPr>
+        <w:pStyle w:val="Ttulo3"/>
         <w:jc w:val="center"/>
-        <w:rPr>
-          <w:i/>
-          <w:iCs/>
-          <w:sz w:val="20"/>
-          <w:szCs w:val="20"/>
-        </w:rPr>
-      </w:pPr>
-      <w:r>
-        <w:rPr>
-          <w:i/>
-          <w:iCs/>
-          <w:sz w:val="20"/>
-          <w:szCs w:val="20"/>
-        </w:rPr>
+      </w:pPr>
+      <w:r>
         <w:t xml:space="preserve">Exemplo de estrutura de dados utilizado pelo </w:t>
       </w:r>
       <w:proofErr w:type="spellStart"/>
       <w:r>
-        <w:rPr>
-          <w:i/>
-          <w:iCs/>
-          <w:sz w:val="20"/>
-          <w:szCs w:val="20"/>
-        </w:rPr>
         <w:t>MongoDB</w:t>
       </w:r>
       <w:proofErr w:type="spellEnd"/>
@@ -354,17 +337,21 @@
           <w:rPr>
             <w:rStyle w:val="Hyperlink"/>
           </w:rPr>
-          <w:t>https://www.mongodb.com/docs/</w:t>
+          <w:t>https://www.mongodb.com/pt-br/docs/</w:t>
         </w:r>
       </w:hyperlink>
       <w:r>
-        <w:t xml:space="preserve">, aqui podemos ver como instalar, </w:t>
-      </w:r>
-      <w:proofErr w:type="spellStart"/>
-      <w:r>
-        <w:t>estrturar</w:t>
-      </w:r>
-      <w:proofErr w:type="spellEnd"/>
+        <w:t xml:space="preserve">, </w:t>
+      </w:r>
+      <w:r>
+        <w:t>onde</w:t>
+      </w:r>
+      <w:r>
+        <w:t xml:space="preserve"> podemos ver como instalar, </w:t>
+      </w:r>
+      <w:r>
+        <w:t>estruturar</w:t>
+      </w:r>
       <w:r>
         <w:t xml:space="preserve"> e manusear os dados usando o </w:t>
       </w:r>
@@ -375,6 +362,57 @@
       <w:proofErr w:type="spellEnd"/>
       <w:r>
         <w:t>.</w:t>
+      </w:r>
+    </w:p>
+    <w:p>
+      <w:pPr>
+        <w:jc w:val="center"/>
+      </w:pPr>
+      <w:r>
+        <w:drawing>
+          <wp:inline distT="0" distB="0" distL="0" distR="0" wp14:anchorId="0100CC13" wp14:editId="33B9482B">
+            <wp:extent cx="3964675" cy="1548759"/>
+            <wp:effectExtent l="0" t="0" r="0" b="0"/>
+            <wp:docPr id="2" name="Imagem 2"/>
+            <wp:cNvGraphicFramePr>
+              <a:graphicFrameLocks xmlns:a="http://schemas.openxmlformats.org/drawingml/2006/main" noChangeAspect="1"/>
+            </wp:cNvGraphicFramePr>
+            <a:graphic xmlns:a="http://schemas.openxmlformats.org/drawingml/2006/main">
+              <a:graphicData uri="http://schemas.openxmlformats.org/drawingml/2006/picture">
+                <pic:pic xmlns:pic="http://schemas.openxmlformats.org/drawingml/2006/picture">
+                  <pic:nvPicPr>
+                    <pic:cNvPr id="1" name=""/>
+                    <pic:cNvPicPr/>
+                  </pic:nvPicPr>
+                  <pic:blipFill>
+                    <a:blip r:embed="rId7"/>
+                    <a:stretch>
+                      <a:fillRect/>
+                    </a:stretch>
+                  </pic:blipFill>
+                  <pic:spPr>
+                    <a:xfrm>
+                      <a:off x="0" y="0"/>
+                      <a:ext cx="3972545" cy="1551833"/>
+                    </a:xfrm>
+                    <a:prstGeom prst="rect">
+                      <a:avLst/>
+                    </a:prstGeom>
+                  </pic:spPr>
+                </pic:pic>
+              </a:graphicData>
+            </a:graphic>
+          </wp:inline>
+        </w:drawing>
+      </w:r>
+    </w:p>
+    <w:p>
+      <w:pPr>
+        <w:pStyle w:val="Ttulo3"/>
+        <w:jc w:val="center"/>
+      </w:pPr>
+      <w:r>
+        <w:t>Exemplo de comando no prompt</w:t>
       </w:r>
     </w:p>
     <w:p>
@@ -382,6 +420,230 @@
         <w:tab/>
         <w:t xml:space="preserve">É importante que tenhamos em mente as diferenças do </w:t>
       </w:r>
+      <w:proofErr w:type="spellStart"/>
+      <w:r>
+        <w:t>MongoDB</w:t>
+      </w:r>
+      <w:proofErr w:type="spellEnd"/>
+      <w:r>
+        <w:t xml:space="preserve"> para o MySQL, por exemplo, é que enquanto os dados estruturados (tabelas) do MySQL precisam ser feitos necessariamente de maneiras iguais, nos documento</w:t>
+      </w:r>
+      <w:r>
+        <w:t>s</w:t>
+      </w:r>
+      <w:r>
+        <w:t xml:space="preserve"> do mongo pode haver a liberdade de os pares chave/valor </w:t>
+      </w:r>
+      <w:r>
+        <w:t>s</w:t>
+      </w:r>
+      <w:r>
+        <w:t xml:space="preserve">erem estruturas de forma diferente de um documento para outro, e mesmo assim oferecer uma segurança. </w:t>
+      </w:r>
+    </w:p>
+    <w:p>
+      <w:r>
+        <w:tab/>
+        <w:t>A documentação nos mostra de inicio como poderemos proceder com o banco nos mostrando o ‘manual do banco de dados’:</w:t>
+      </w:r>
+    </w:p>
+    <w:p>
+      <w:r>
+        <w:rPr>
+          <w:noProof/>
+        </w:rPr>
+        <mc:AlternateContent>
+          <mc:Choice Requires="wps">
+            <w:drawing>
+              <wp:anchor distT="0" distB="0" distL="114300" distR="114300" simplePos="0" relativeHeight="251659264" behindDoc="0" locked="0" layoutInCell="1" allowOverlap="1" wp14:anchorId="10F5A5A7" wp14:editId="747A5135">
+                <wp:simplePos x="0" y="0"/>
+                <wp:positionH relativeFrom="column">
+                  <wp:posOffset>926086</wp:posOffset>
+                </wp:positionH>
+                <wp:positionV relativeFrom="paragraph">
+                  <wp:posOffset>1597660</wp:posOffset>
+                </wp:positionV>
+                <wp:extent cx="3575713" cy="518615"/>
+                <wp:effectExtent l="19050" t="19050" r="24765" b="15240"/>
+                <wp:wrapNone/>
+                <wp:docPr id="4" name="Retângulo 4"/>
+                <wp:cNvGraphicFramePr/>
+                <a:graphic xmlns:a="http://schemas.openxmlformats.org/drawingml/2006/main">
+                  <a:graphicData uri="http://schemas.microsoft.com/office/word/2010/wordprocessingShape">
+                    <wps:wsp>
+                      <wps:cNvSpPr/>
+                      <wps:spPr>
+                        <a:xfrm>
+                          <a:off x="0" y="0"/>
+                          <a:ext cx="3575713" cy="518615"/>
+                        </a:xfrm>
+                        <a:prstGeom prst="rect">
+                          <a:avLst/>
+                        </a:prstGeom>
+                        <a:noFill/>
+                        <a:ln w="28575">
+                          <a:solidFill>
+                            <a:srgbClr val="FF0000"/>
+                          </a:solidFill>
+                        </a:ln>
+                      </wps:spPr>
+                      <wps:style>
+                        <a:lnRef idx="2">
+                          <a:schemeClr val="accent1">
+                            <a:shade val="50000"/>
+                          </a:schemeClr>
+                        </a:lnRef>
+                        <a:fillRef idx="1">
+                          <a:schemeClr val="accent1"/>
+                        </a:fillRef>
+                        <a:effectRef idx="0">
+                          <a:schemeClr val="accent1"/>
+                        </a:effectRef>
+                        <a:fontRef idx="minor">
+                          <a:schemeClr val="lt1"/>
+                        </a:fontRef>
+                      </wps:style>
+                      <wps:bodyPr rot="0" spcFirstLastPara="0" vertOverflow="overflow" horzOverflow="overflow" vert="horz" wrap="square" lIns="91440" tIns="45720" rIns="91440" bIns="45720" numCol="1" spcCol="0" rtlCol="0" fromWordArt="0" anchor="ctr" anchorCtr="0" forceAA="0" compatLnSpc="1">
+                        <a:prstTxWarp prst="textNoShape">
+                          <a:avLst/>
+                        </a:prstTxWarp>
+                        <a:noAutofit/>
+                      </wps:bodyPr>
+                    </wps:wsp>
+                  </a:graphicData>
+                </a:graphic>
+              </wp:anchor>
+            </w:drawing>
+          </mc:Choice>
+          <mc:Fallback>
+            <w:pict>
+              <v:rect w14:anchorId="0306C1FD" id="Retângulo 4" o:spid="_x0000_s1026" style="position:absolute;margin-left:72.9pt;margin-top:125.8pt;width:281.55pt;height:40.85pt;z-index:251659264;visibility:visible;mso-wrap-style:square;mso-wrap-distance-left:9pt;mso-wrap-distance-top:0;mso-wrap-distance-right:9pt;mso-wrap-distance-bottom:0;mso-position-horizontal:absolute;mso-position-horizontal-relative:text;mso-position-vertical:absolute;mso-position-vertical-relative:text;v-text-anchor:middle" o:gfxdata="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" filled="f" strokecolor="red" strokeweight="2.25pt"/>
+            </w:pict>
+          </mc:Fallback>
+        </mc:AlternateContent>
+      </w:r>
+      <w:r>
+        <w:drawing>
+          <wp:inline distT="0" distB="0" distL="0" distR="0" wp14:anchorId="30EB3018" wp14:editId="061DA20A">
+            <wp:extent cx="5400040" cy="2659380"/>
+            <wp:effectExtent l="0" t="0" r="0" b="7620"/>
+            <wp:docPr id="3" name="Imagem 3"/>
+            <wp:cNvGraphicFramePr>
+              <a:graphicFrameLocks xmlns:a="http://schemas.openxmlformats.org/drawingml/2006/main" noChangeAspect="1"/>
+            </wp:cNvGraphicFramePr>
+            <a:graphic xmlns:a="http://schemas.openxmlformats.org/drawingml/2006/main">
+              <a:graphicData uri="http://schemas.openxmlformats.org/drawingml/2006/picture">
+                <pic:pic xmlns:pic="http://schemas.openxmlformats.org/drawingml/2006/picture">
+                  <pic:nvPicPr>
+                    <pic:cNvPr id="1" name=""/>
+                    <pic:cNvPicPr/>
+                  </pic:nvPicPr>
+                  <pic:blipFill>
+                    <a:blip r:embed="rId8"/>
+                    <a:stretch>
+                      <a:fillRect/>
+                    </a:stretch>
+                  </pic:blipFill>
+                  <pic:spPr>
+                    <a:xfrm>
+                      <a:off x="0" y="0"/>
+                      <a:ext cx="5400040" cy="2659380"/>
+                    </a:xfrm>
+                    <a:prstGeom prst="rect">
+                      <a:avLst/>
+                    </a:prstGeom>
+                  </pic:spPr>
+                </pic:pic>
+              </a:graphicData>
+            </a:graphic>
+          </wp:inline>
+        </w:drawing>
+      </w:r>
+    </w:p>
+    <w:p>
+      <w:r>
+        <w:t xml:space="preserve">Lá nos vamos encontrar as instruções iniciais de como realizar uma aplicação com o Mongo, </w:t>
+      </w:r>
+      <w:r>
+        <w:t xml:space="preserve">explicitando quais são as opções nas quais poderíamos realizar as operações, e como funciona a alocação de dados no </w:t>
+      </w:r>
+      <w:proofErr w:type="spellStart"/>
+      <w:r>
+        <w:t>MongoDB</w:t>
+      </w:r>
+      <w:proofErr w:type="spellEnd"/>
+      <w:r>
+        <w:t>.</w:t>
+      </w:r>
+    </w:p>
+    <w:p>
+      <w:r>
+        <w:t xml:space="preserve">Por exemplo uma das maneiras de implementar o </w:t>
+      </w:r>
+      <w:proofErr w:type="spellStart"/>
+      <w:r>
+        <w:t>MongoDB</w:t>
+      </w:r>
+      <w:proofErr w:type="spellEnd"/>
+      <w:r>
+        <w:t xml:space="preserve"> para nossas soluções pode ser de maneira remota com o Atlas, serviço de implementação de solução na nuvem, ou com as implementações locais com o </w:t>
+      </w:r>
+      <w:proofErr w:type="spellStart"/>
+      <w:r>
+        <w:t>mongoDB</w:t>
+      </w:r>
+      <w:proofErr w:type="spellEnd"/>
+      <w:r>
+        <w:t xml:space="preserve"> </w:t>
+      </w:r>
+      <w:proofErr w:type="spellStart"/>
+      <w:r>
+        <w:t>enterprise</w:t>
+      </w:r>
+      <w:proofErr w:type="spellEnd"/>
+      <w:r>
+        <w:t xml:space="preserve"> e </w:t>
+      </w:r>
+      <w:proofErr w:type="spellStart"/>
+      <w:r>
+        <w:t>comunnity</w:t>
+      </w:r>
+      <w:proofErr w:type="spellEnd"/>
+      <w:r>
+        <w:t xml:space="preserve">, as versões paga e gratuita do mongo, respectivamente. </w:t>
+      </w:r>
+    </w:p>
+    <w:p>
+      <w:r>
+        <w:lastRenderedPageBreak/>
+        <w:t>Qualquer uma das possibilidades apresentadas pelo site oficial nos fornecerá uma vasta possibilidade de aplicações, por exemplo, o Atlas no possibilita trabalhar com a</w:t>
+      </w:r>
+      <w:r>
+        <w:t>s</w:t>
+      </w:r>
+      <w:r>
+        <w:t xml:space="preserve"> nuve</w:t>
+      </w:r>
+      <w:r>
+        <w:t>ns</w:t>
+      </w:r>
+      <w:r>
+        <w:t xml:space="preserve"> da AWS, Azure ou </w:t>
+      </w:r>
+      <w:proofErr w:type="spellStart"/>
+      <w:r>
+        <w:t>GoogleCloud</w:t>
+      </w:r>
+      <w:proofErr w:type="spellEnd"/>
+      <w:r>
+        <w:t>, deixando nossas aplicações mais performáticas em comparação as aplicações locais (Enterprise/Community).</w:t>
+      </w:r>
+    </w:p>
+    <w:p/>
+    <w:p>
+      <w:r>
+        <w:tab/>
+      </w:r>
     </w:p>
     <w:p/>
     <w:p>
@@ -1228,6 +1490,7 @@
         <w:rPr>
           <w:color w:val="4472C4" w:themeColor="accent1"/>
         </w:rPr>
+        <w:lastRenderedPageBreak/>
         <w:t xml:space="preserve">    </w:t>
       </w:r>
       <w:proofErr w:type="spellStart"/>
@@ -1313,7 +1576,6 @@
         <w:rPr>
           <w:color w:val="4472C4" w:themeColor="accent1"/>
         </w:rPr>
-        <w:lastRenderedPageBreak/>
         <w:t xml:space="preserve">    </w:t>
       </w:r>
       <w:proofErr w:type="spellStart"/>
@@ -2352,6 +2614,7 @@
         <w:rPr>
           <w:color w:val="4472C4" w:themeColor="accent1"/>
         </w:rPr>
+        <w:lastRenderedPageBreak/>
         <w:t>});</w:t>
       </w:r>
     </w:p>
@@ -2366,7 +2629,6 @@
         <w:rPr>
           <w:color w:val="4472C4" w:themeColor="accent1"/>
         </w:rPr>
-        <w:lastRenderedPageBreak/>
         <w:t>const</w:t>
       </w:r>
       <w:proofErr w:type="spellEnd"/>
@@ -3441,6 +3703,7 @@
         <w:rPr>
           <w:color w:val="4472C4" w:themeColor="accent1"/>
         </w:rPr>
+        <w:lastRenderedPageBreak/>
         <w:t xml:space="preserve">    </w:t>
       </w:r>
       <w:proofErr w:type="spellStart"/>
@@ -3497,7 +3760,6 @@
         <w:rPr>
           <w:color w:val="4472C4" w:themeColor="accent1"/>
         </w:rPr>
-        <w:lastRenderedPageBreak/>
         <w:t xml:space="preserve">    </w:t>
       </w:r>
       <w:proofErr w:type="spellStart"/>
@@ -4485,6 +4747,7 @@
           <w:b/>
           <w:bCs/>
         </w:rPr>
+        <w:lastRenderedPageBreak/>
         <w:t>Utilizando as rotas</w:t>
       </w:r>
       <w:r>
@@ -4513,7 +4776,6 @@
         <w:rPr>
           <w:color w:val="4472C4" w:themeColor="accent1"/>
         </w:rPr>
-        <w:lastRenderedPageBreak/>
         <w:t>const</w:t>
       </w:r>
       <w:proofErr w:type="spellEnd"/>
@@ -6181,7 +6443,6 @@
     <w:next w:val="Normal"/>
     <w:link w:val="Ttulo3Char"/>
     <w:uiPriority w:val="9"/>
-    <w:semiHidden/>
     <w:unhideWhenUsed/>
     <w:qFormat/>
     <w:rsid w:val="007A0D3A"/>
@@ -6324,7 +6585,6 @@
     <w:basedOn w:val="Fontepargpadro"/>
     <w:link w:val="Ttulo3"/>
     <w:uiPriority w:val="9"/>
-    <w:semiHidden/>
     <w:rsid w:val="007A0D3A"/>
     <w:rPr>
       <w:rFonts w:asciiTheme="majorHAnsi" w:eastAsiaTheme="majorEastAsia" w:hAnsiTheme="majorHAnsi" w:cstheme="majorBidi"/>

</xml_diff>